<commit_message>
VERSION 0.9 ORM Edition
</commit_message>
<xml_diff>
--- a/для Алены/пояснительная записька.docx
+++ b/для Алены/пояснительная записька.docx
@@ -91,144 +91,142 @@
         <w:rPr>
           <w:rFonts w:ascii="Courier New" w:hAnsi="Courier New" w:cs="Courier New"/>
         </w:rPr>
-        <w:t xml:space="preserve">Реализация: В моем крутом проекте сделано все очень интересно. Ни за что не догадаетесь, как реализована вот эта вот </w:t>
-      </w:r>
-      <w:proofErr w:type="spellStart"/>
-      <w:r>
-        <w:rPr>
-          <w:rFonts w:ascii="Courier New" w:hAnsi="Courier New" w:cs="Courier New"/>
-        </w:rPr>
-        <w:t>фича</w:t>
-      </w:r>
-      <w:proofErr w:type="spellEnd"/>
-      <w:r>
-        <w:rPr>
-          <w:rFonts w:ascii="Courier New" w:hAnsi="Courier New" w:cs="Courier New"/>
-        </w:rPr>
-        <w:t xml:space="preserve">(так и есть, только все через жопу, собственно по этому и непонятно, а вообще у меня много маленьких, не очень сложных </w:t>
-      </w:r>
-      <w:proofErr w:type="spellStart"/>
-      <w:r>
-        <w:rPr>
-          <w:rFonts w:ascii="Courier New" w:hAnsi="Courier New" w:cs="Courier New"/>
-        </w:rPr>
-        <w:t>фич</w:t>
-      </w:r>
-      <w:proofErr w:type="spellEnd"/>
-      <w:r>
-        <w:rPr>
-          <w:rFonts w:ascii="Courier New" w:hAnsi="Courier New" w:cs="Courier New"/>
-        </w:rPr>
-        <w:t>:))!</w:t>
-      </w:r>
-    </w:p>
-    <w:p>
-      <w:pPr>
-        <w:pStyle w:val="a3"/>
-        <w:rPr>
-          <w:rFonts w:ascii="Courier New" w:hAnsi="Courier New" w:cs="Courier New"/>
-        </w:rPr>
-      </w:pPr>
-      <w:r>
-        <w:rPr>
-          <w:rFonts w:ascii="Courier New" w:hAnsi="Courier New" w:cs="Courier New"/>
-        </w:rPr>
-        <w:t xml:space="preserve">Используемые технологии: </w:t>
-      </w:r>
-      <w:proofErr w:type="spellStart"/>
-      <w:r>
-        <w:rPr>
-          <w:rFonts w:ascii="Courier New" w:hAnsi="Courier New" w:cs="Courier New"/>
-        </w:rPr>
-        <w:t>Python</w:t>
-      </w:r>
-      <w:proofErr w:type="spellEnd"/>
-      <w:r>
-        <w:rPr>
-          <w:rFonts w:ascii="Courier New" w:hAnsi="Courier New" w:cs="Courier New"/>
-        </w:rPr>
-        <w:t xml:space="preserve">, </w:t>
-      </w:r>
-      <w:proofErr w:type="spellStart"/>
-      <w:r>
-        <w:rPr>
-          <w:rFonts w:ascii="Courier New" w:hAnsi="Courier New" w:cs="Courier New"/>
-        </w:rPr>
-        <w:t>telegram.ext</w:t>
-      </w:r>
-      <w:proofErr w:type="spellEnd"/>
-      <w:r>
-        <w:rPr>
-          <w:rFonts w:ascii="Courier New" w:hAnsi="Courier New" w:cs="Courier New"/>
-        </w:rPr>
-        <w:t xml:space="preserve">, </w:t>
-      </w:r>
-      <w:proofErr w:type="spellStart"/>
-      <w:r>
-        <w:rPr>
-          <w:rFonts w:ascii="Courier New" w:hAnsi="Courier New" w:cs="Courier New"/>
-        </w:rPr>
-        <w:t>кривыее</w:t>
-      </w:r>
-      <w:proofErr w:type="spellEnd"/>
-      <w:r>
-        <w:rPr>
-          <w:rFonts w:ascii="Courier New" w:hAnsi="Courier New" w:cs="Courier New"/>
-        </w:rPr>
-        <w:t xml:space="preserve"> руки, фантазия(ее </w:t>
-      </w:r>
-      <w:proofErr w:type="spellStart"/>
-      <w:r>
-        <w:rPr>
-          <w:rFonts w:ascii="Courier New" w:hAnsi="Courier New" w:cs="Courier New"/>
-        </w:rPr>
-        <w:t>отсуцтвие</w:t>
-      </w:r>
-      <w:proofErr w:type="spellEnd"/>
-      <w:r>
-        <w:rPr>
-          <w:rFonts w:ascii="Courier New" w:hAnsi="Courier New" w:cs="Courier New"/>
-        </w:rPr>
-        <w:t>) и активное использование приемов ООП и ЧЖ</w:t>
-      </w:r>
-    </w:p>
-    <w:p>
-      <w:pPr>
-        <w:pStyle w:val="a3"/>
-        <w:rPr>
-          <w:rFonts w:ascii="Courier New" w:hAnsi="Courier New" w:cs="Courier New"/>
-        </w:rPr>
-      </w:pPr>
-    </w:p>
-    <w:p>
-      <w:pPr>
-        <w:pStyle w:val="a3"/>
-        <w:rPr>
-          <w:rFonts w:ascii="Courier New" w:hAnsi="Courier New" w:cs="Courier New"/>
-        </w:rPr>
-      </w:pPr>
-    </w:p>
-    <w:p>
-      <w:pPr>
-        <w:pStyle w:val="a3"/>
-        <w:rPr>
-          <w:rFonts w:ascii="Courier New" w:hAnsi="Courier New" w:cs="Courier New"/>
-        </w:rPr>
-      </w:pPr>
-      <w:r>
-        <w:rPr>
-          <w:rFonts w:ascii="Courier New" w:hAnsi="Courier New" w:cs="Courier New"/>
-        </w:rPr>
-        <w:t>Ск</w:t>
-      </w:r>
-      <w:r>
-        <w:rPr>
-          <w:rFonts w:ascii="Courier New" w:hAnsi="Courier New" w:cs="Courier New"/>
-        </w:rPr>
-        <w:t>риншоты</w:t>
+        <w:t xml:space="preserve">Реализация: </w:t>
+      </w:r>
+      <w:r>
+        <w:rPr>
+          <w:rFonts w:ascii="Courier New" w:hAnsi="Courier New" w:cs="Courier New"/>
+        </w:rPr>
+        <w:t>мой проект это бот имеющий</w:t>
       </w:r>
       <w:bookmarkStart w:id="0" w:name="_GoBack"/>
       <w:bookmarkEnd w:id="0"/>
+      <w:r>
+        <w:rPr>
+          <w:rFonts w:ascii="Courier New" w:hAnsi="Courier New" w:cs="Courier New"/>
+        </w:rPr>
+        <w:t xml:space="preserve"> несколько различных функций, главой особенностью является свободная база знаний которую могут пополнять все желающие, так же вы можете узнать погоду в своем городе, бросить кубик, или засечь время таймером </w:t>
+      </w:r>
+    </w:p>
+    <w:p>
+      <w:pPr>
+        <w:pStyle w:val="a3"/>
+        <w:rPr>
+          <w:rFonts w:ascii="Courier New" w:hAnsi="Courier New" w:cs="Courier New"/>
+        </w:rPr>
+      </w:pPr>
+      <w:r>
+        <w:rPr>
+          <w:rFonts w:ascii="Courier New" w:hAnsi="Courier New" w:cs="Courier New"/>
+        </w:rPr>
+        <w:t xml:space="preserve">Используемые технологии: </w:t>
+      </w:r>
+      <w:proofErr w:type="spellStart"/>
+      <w:r>
+        <w:rPr>
+          <w:rFonts w:ascii="Courier New" w:hAnsi="Courier New" w:cs="Courier New"/>
+        </w:rPr>
+        <w:t>Python</w:t>
+      </w:r>
+      <w:proofErr w:type="spellEnd"/>
+      <w:r>
+        <w:rPr>
+          <w:rFonts w:ascii="Courier New" w:hAnsi="Courier New" w:cs="Courier New"/>
+        </w:rPr>
+        <w:t xml:space="preserve">, </w:t>
+      </w:r>
+      <w:proofErr w:type="spellStart"/>
+      <w:r>
+        <w:rPr>
+          <w:rFonts w:ascii="Courier New" w:hAnsi="Courier New" w:cs="Courier New"/>
+        </w:rPr>
+        <w:t>telegram.ext</w:t>
+      </w:r>
+      <w:proofErr w:type="spellEnd"/>
+      <w:r>
+        <w:rPr>
+          <w:rFonts w:ascii="Courier New" w:hAnsi="Courier New" w:cs="Courier New"/>
+        </w:rPr>
+        <w:t xml:space="preserve">, </w:t>
+      </w:r>
+      <w:proofErr w:type="spellStart"/>
+      <w:r>
+        <w:rPr>
+          <w:rFonts w:ascii="Courier New" w:hAnsi="Courier New" w:cs="Courier New"/>
+        </w:rPr>
+        <w:t>кривыее</w:t>
+      </w:r>
+      <w:proofErr w:type="spellEnd"/>
+      <w:r>
+        <w:rPr>
+          <w:rFonts w:ascii="Courier New" w:hAnsi="Courier New" w:cs="Courier New"/>
+        </w:rPr>
+        <w:t xml:space="preserve"> руки, </w:t>
+      </w:r>
+      <w:proofErr w:type="gramStart"/>
+      <w:r>
+        <w:rPr>
+          <w:rFonts w:ascii="Courier New" w:hAnsi="Courier New" w:cs="Courier New"/>
+        </w:rPr>
+        <w:t>фантазия(</w:t>
+      </w:r>
+      <w:proofErr w:type="gramEnd"/>
+      <w:r>
+        <w:rPr>
+          <w:rFonts w:ascii="Courier New" w:hAnsi="Courier New" w:cs="Courier New"/>
+        </w:rPr>
+        <w:t xml:space="preserve">ее </w:t>
+      </w:r>
+      <w:proofErr w:type="spellStart"/>
+      <w:r>
+        <w:rPr>
+          <w:rFonts w:ascii="Courier New" w:hAnsi="Courier New" w:cs="Courier New"/>
+        </w:rPr>
+        <w:t>отсуцтвие</w:t>
+      </w:r>
+      <w:proofErr w:type="spellEnd"/>
+      <w:r>
+        <w:rPr>
+          <w:rFonts w:ascii="Courier New" w:hAnsi="Courier New" w:cs="Courier New"/>
+        </w:rPr>
+        <w:t>) и активное использование приемов ООП и ЧЖ</w:t>
+      </w:r>
+    </w:p>
+    <w:p>
+      <w:pPr>
+        <w:pStyle w:val="a3"/>
+        <w:rPr>
+          <w:rFonts w:ascii="Courier New" w:hAnsi="Courier New" w:cs="Courier New"/>
+        </w:rPr>
+      </w:pPr>
+    </w:p>
+    <w:p>
+      <w:pPr>
+        <w:pStyle w:val="a3"/>
+        <w:rPr>
+          <w:rFonts w:ascii="Courier New" w:hAnsi="Courier New" w:cs="Courier New"/>
+        </w:rPr>
+      </w:pPr>
+    </w:p>
+    <w:p>
+      <w:pPr>
+        <w:pStyle w:val="a3"/>
+        <w:rPr>
+          <w:rFonts w:ascii="Courier New" w:hAnsi="Courier New" w:cs="Courier New"/>
+        </w:rPr>
+      </w:pPr>
+      <w:r>
+        <w:rPr>
+          <w:rFonts w:ascii="Courier New" w:hAnsi="Courier New" w:cs="Courier New"/>
+        </w:rPr>
+        <w:t>Ск</w:t>
+      </w:r>
+      <w:r>
+        <w:rPr>
+          <w:rFonts w:ascii="Courier New" w:hAnsi="Courier New" w:cs="Courier New"/>
+        </w:rPr>
+        <w:t>риншоты</w:t>
+      </w:r>
     </w:p>
     <w:p>
       <w:pPr>

</xml_diff>